<commit_message>
településlista bladeseedelés után és a plusz konstans osztály után
</commit_message>
<xml_diff>
--- a/Fejlesztési kiegészítő doksi.docx
+++ b/Fejlesztési kiegészítő doksi.docx
@@ -100,6 +100,149 @@
     <w:p>
       <w:pPr>
         <w:rPr>
+          <w:highlight w:val="none"/>
+          <w:lang w:val="hu-HU"/>
+        </w:rPr>
+      </w:pPr>
+      <w:r>
+        <w:rPr>
+          <w:highlight w:val="none"/>
+          <w:lang w:val="hu-HU"/>
+        </w:rPr>
+        <w:t xml:space="preserve">Elindítom a kezdeti migrációt a </w:t>
+      </w:r>
+      <w:r>
+        <w:rPr>
+          <w:highlight w:val="none"/>
+          <w:lang w:val="hu-HU"/>
+        </w:rPr>
+        <w:t xml:space="preserve">php artisan migrate</w:t>
+      </w:r>
+      <w:r>
+        <w:rPr>
+          <w:highlight w:val="none"/>
+          <w:lang w:val="hu-HU"/>
+        </w:rPr>
+        <w:t xml:space="preserve"> parnccsal, hogy az alap táblákat létre hozza</w:t>
+        <w:br/>
+        <w:br/>
+        <w:t xml:space="preserve">Létrehozom a két szükséges táblámhoz a konstans osztályokat és majd a migrációban használom is.</w:t>
+      </w:r>
+      <w:r>
+        <w:rPr>
+          <w:lang w:val="hu-HU"/>
+        </w:rPr>
+      </w:r>
+      <w:r>
+        <w:rPr>
+          <w:highlight w:val="none"/>
+          <w:lang w:val="hu-HU"/>
+        </w:rPr>
+      </w:r>
+      <w:r>
+        <w:rPr>
+          <w:highlight w:val="none"/>
+          <w:lang w:val="hu-HU"/>
+        </w:rPr>
+      </w:r>
+      <w:r>
+        <w:rPr>
+          <w:highlight w:val="none"/>
+          <w:lang w:val="hu-HU"/>
+        </w:rPr>
+      </w:r>
+    </w:p>
+    <w:p>
+      <w:pPr>
+        <w:rPr>
+          <w:highlight w:val="none"/>
+          <w:lang w:val="hu-HU"/>
+        </w:rPr>
+      </w:pPr>
+      <w:r>
+        <w:rPr>
+          <w:highlight w:val="none"/>
+          <w:lang w:val="hu-HU"/>
+        </w:rPr>
+        <w:t xml:space="preserve">Létrehozom a városok táblához a migrációt:</w:t>
+        <w:br/>
+      </w:r>
+      <w:r>
+        <w:rPr>
+          <w:rFonts w:ascii="Courier New" w:hAnsi="Courier New" w:eastAsia="Courier New" w:cs="Courier New"/>
+          <w:color w:val="000000"/>
+          <w:sz w:val="20"/>
+        </w:rPr>
+        <w:t xml:space="preserve">php artisan make:migration create_cityes_table</w:t>
+      </w:r>
+      <w:r>
+        <w:rPr>
+          <w:highlight w:val="none"/>
+          <w:lang w:val="hu-HU"/>
+        </w:rPr>
+        <w:br/>
+        <w:br/>
+        <w:t xml:space="preserve">Majd, ahogy írtam is a levélben, direkt rontok táblaszerkezetet és utána új migrációban kijavítom.</w:t>
+        <w:br/>
+        <w:br/>
+      </w:r>
+      <w:r>
+        <w:rPr>
+          <w:highlight w:val="none"/>
+          <w:lang w:val="hu-HU"/>
+        </w:rPr>
+      </w:r>
+      <w:r/>
+    </w:p>
+    <w:p>
+      <w:pPr>
+        <w:rPr>
+          <w:highlight w:val="none"/>
+          <w:lang w:val="hu-HU"/>
+        </w:rPr>
+      </w:pPr>
+      <w:r>
+        <w:rPr>
+          <w:highlight w:val="none"/>
+          <w:lang w:val="hu-HU"/>
+        </w:rPr>
+      </w:r>
+      <w:r>
+        <w:rPr>
+          <w:highlight w:val="none"/>
+          <w:lang w:val="hu-HU"/>
+        </w:rPr>
+        <w:t xml:space="preserve">php artisan make:view topMenu paranccsal létre hozom az új nézetet, amit majd importálgatni fogok felső menüként a többi nézetbe</w:t>
+      </w:r>
+      <w:r>
+        <w:rPr>
+          <w:highlight w:val="none"/>
+          <w:lang w:val="hu-HU"/>
+        </w:rPr>
+      </w:r>
+      <w:r>
+        <w:rPr>
+          <w:highlight w:val="none"/>
+          <w:lang w:val="hu-HU"/>
+        </w:rPr>
+      </w:r>
+      <w:r>
+        <w:rPr>
+          <w:highlight w:val="none"/>
+          <w:lang w:val="hu-HU"/>
+        </w:rPr>
+      </w:r>
+      <w:r>
+        <w:rPr>
+          <w:highlight w:val="none"/>
+          <w:lang w:val="hu-HU"/>
+        </w:rPr>
+      </w:r>
+    </w:p>
+    <w:p>
+      <w:pPr>
+        <w:rPr>
+          <w:highlight w:val="none"/>
           <w:lang w:val="hu-HU"/>
         </w:rPr>
       </w:pPr>
@@ -115,6 +258,162 @@
           <w:lang w:val="hu-HU"/>
         </w:rPr>
       </w:r>
+    </w:p>
+    <w:p>
+      <w:pPr>
+        <w:rPr>
+          <w:highlight w:val="none"/>
+          <w:lang w:val="hu-HU"/>
+        </w:rPr>
+      </w:pPr>
+      <w:r>
+        <w:rPr>
+          <w:highlight w:val="none"/>
+          <w:lang w:val="hu-HU"/>
+        </w:rPr>
+        <w:t xml:space="preserve">A városlista megjelenítéshez létre hozom a modellt:</w:t>
+        <w:br/>
+      </w:r>
+      <w:r>
+        <w:rPr>
+          <w:highlight w:val="none"/>
+          <w:lang w:val="hu-HU"/>
+        </w:rPr>
+        <w:t xml:space="preserve">php artisan make:model City</w:t>
+      </w:r>
+      <w:r>
+        <w:rPr>
+          <w:highlight w:val="none"/>
+          <w:lang w:val="hu-HU"/>
+        </w:rPr>
+        <w:br/>
+        <w:t xml:space="preserve">a Kontrollert: </w:t>
+      </w:r>
+      <w:r>
+        <w:rPr>
+          <w:rFonts w:ascii="Courier New" w:hAnsi="Courier New" w:eastAsia="Courier New" w:cs="Courier New"/>
+          <w:color w:val="000000"/>
+          <w:sz w:val="20"/>
+        </w:rPr>
+        <w:t xml:space="preserve">php artisan make:controller CityController</w:t>
+      </w:r>
+      <w:r>
+        <w:rPr>
+          <w:highlight w:val="none"/>
+          <w:lang w:val="hu-HU"/>
+        </w:rPr>
+        <w:br/>
+        <w:br/>
+        <w:t xml:space="preserve">Ha már a saját rendszeremmel bepakoltam az adatbázisba településeket, akkor használjuk szépen:</w:t>
+        <w:br/>
+      </w:r>
+      <w:r>
+        <w:rPr>
+          <w:highlight w:val="none"/>
+          <w:lang w:val="hu-HU"/>
+        </w:rPr>
+        <w:t xml:space="preserve">php artisan make:seeder CitySeeder</w:t>
+      </w:r>
+      <w:r>
+        <w:rPr>
+          <w:highlight w:val="none"/>
+          <w:lang w:val="hu-HU"/>
+        </w:rPr>
+        <w:br/>
+        <w:t xml:space="preserve">Majd elindítom a seedert: </w:t>
+      </w:r>
+      <w:r>
+        <w:rPr>
+          <w:highlight w:val="none"/>
+          <w:lang w:val="hu-HU"/>
+        </w:rPr>
+        <w:t xml:space="preserve">php artisan db:seed --class=CitySeeder</w:t>
+        <w:br/>
+        <w:br/>
+        <w:br/>
+        <w:t xml:space="preserve">A cityList blade –ban nem szépen van használva a </w:t>
+        <w:br/>
+      </w:r>
+      <w:r>
+        <w:rPr>
+          <w:highlight w:val="none"/>
+          <w:lang w:val="hu-HU"/>
+        </w:rPr>
+        <w:t xml:space="preserve">&lt;a href="https://www.google.com/maps/@&lt;?= $city-&gt;cityLat ?&gt;,{{ $city-&gt;cityLong }},14z?entry=ttu" target="_blank" title="Megtekintés Térképen"&gt;&lt;?= Icons::ICON_TERKEP; ?&gt;&lt;/a&gt;</w:t>
+      </w:r>
+      <w:r>
+        <w:rPr>
+          <w:highlight w:val="none"/>
+          <w:lang w:val="hu-HU"/>
+        </w:rPr>
+        <w:br/>
+        <w:t xml:space="preserve">sor az url –ben lévő @ karakter miatt adom meg </w:t>
+      </w:r>
+      <w:r>
+        <w:rPr>
+          <w:highlight w:val="none"/>
+          <w:lang w:val="hu-HU"/>
+        </w:rPr>
+        <w:t xml:space="preserve">&lt;?= $city-&gt;cityLat ?&gt;</w:t>
+      </w:r>
+      <w:r/>
+      <w:r>
+        <w:rPr>
+          <w:highlight w:val="none"/>
+          <w:lang w:val="hu-HU"/>
+        </w:rPr>
+        <w:t xml:space="preserve"> módon </w:t>
+      </w:r>
+      <w:r>
+        <w:rPr>
+          <w:highlight w:val="none"/>
+          <w:lang w:val="hu-HU"/>
+        </w:rPr>
+        <w:t xml:space="preserve">{{ $city-&gt;cityLat }}</w:t>
+      </w:r>
+      <w:r/>
+      <w:r>
+        <w:rPr>
+          <w:highlight w:val="none"/>
+          <w:lang w:val="hu-HU"/>
+        </w:rPr>
+        <w:br/>
+        <w:t xml:space="preserve">helyett, mert nem tudtam máshogy bepaszírozni az URL –be a latitude értékét</w:t>
+      </w:r>
+      <w:r>
+        <w:rPr>
+          <w:highlight w:val="none"/>
+          <w:lang w:val="hu-HU"/>
+        </w:rPr>
+      </w:r>
+      <w:r>
+        <w:rPr>
+          <w:highlight w:val="none"/>
+          <w:lang w:val="hu-HU"/>
+        </w:rPr>
+      </w:r>
+    </w:p>
+    <w:p>
+      <w:pPr>
+        <w:rPr>
+          <w:highlight w:val="none"/>
+          <w:lang w:val="hu-HU"/>
+        </w:rPr>
+      </w:pPr>
+      <w:r>
+        <w:rPr>
+          <w:highlight w:val="none"/>
+          <w:lang w:val="hu-HU"/>
+        </w:rPr>
+        <w:br/>
+      </w:r>
+      <w:r>
+        <w:rPr>
+          <w:highlight w:val="none"/>
+          <w:lang w:val="hu-HU"/>
+        </w:rPr>
+      </w:r>
+      <w:r/>
     </w:p>
     <w:sectPr>
       <w:footnotePr/>

</xml_diff>

<commit_message>
Törlés és új település működik
</commit_message>
<xml_diff>
--- a/Fejlesztési kiegészítő doksi.docx
+++ b/Fejlesztési kiegészítő doksi.docx
@@ -405,6 +405,88 @@
           <w:highlight w:val="none"/>
           <w:lang w:val="hu-HU"/>
         </w:rPr>
+      </w:r>
+      <w:r>
+        <w:rPr>
+          <w:highlight w:val="none"/>
+          <w:lang w:val="hu-HU"/>
+        </w:rPr>
+      </w:r>
+    </w:p>
+    <w:p>
+      <w:pPr>
+        <w:rPr>
+          <w:highlight w:val="none"/>
+          <w:lang w:val="hu-HU"/>
+        </w:rPr>
+      </w:pPr>
+      <w:r>
+        <w:rPr>
+          <w:highlight w:val="none"/>
+          <w:lang w:val="hu-HU"/>
+        </w:rPr>
+        <w:t xml:space="preserve">A web routerben a fallback felhasználása arra, hogy ha olyan url van meghívva, ami nincs még lekezelve, akkor se üres 404 –es oldal jöjjön be, hanem szépen a település lista nézet</w:t>
+        <w:br/>
+      </w:r>
+      <w:r>
+        <w:rPr>
+          <w:highlight w:val="none"/>
+          <w:lang w:val="hu-HU"/>
+        </w:rPr>
+      </w:r>
+    </w:p>
+    <w:p>
+      <w:pPr>
+        <w:rPr>
+          <w:highlight w:val="none"/>
+          <w:lang w:val="hu-HU"/>
+        </w:rPr>
+      </w:pPr>
+      <w:r>
+        <w:rPr>
+          <w:highlight w:val="none"/>
+          <w:lang w:val="hu-HU"/>
+        </w:rPr>
+        <w:t xml:space="preserve">Létrehoztam az app\Classes könyvtárat és az OpenWeather classomat beraktam oda.</w:t>
+        <w:br/>
+        <w:t xml:space="preserve">Viszont, hogy használni tudjam, a composer.json psr-4 szekcióba bele kellett raknom és utána konzolban </w:t>
+      </w:r>
+      <w:r>
+        <w:rPr>
+          <w:rFonts w:ascii="Courier New" w:hAnsi="Courier New" w:eastAsia="Courier New" w:cs="Courier New"/>
+          <w:color w:val="000000"/>
+          <w:sz w:val="20"/>
+        </w:rPr>
+        <w:t xml:space="preserve">composer dump-autoload</w:t>
+      </w:r>
+      <w:r>
+        <w:rPr>
+          <w:highlight w:val="none"/>
+          <w:lang w:val="hu-HU"/>
+        </w:rPr>
+        <w:t xml:space="preserve"> –ot elsütni.</w:t>
+        <w:br/>
+        <w:br/>
+      </w:r>
+      <w:r>
+        <w:rPr>
+          <w:highlight w:val="none"/>
+          <w:lang w:val="hu-HU"/>
+        </w:rPr>
+      </w:r>
+    </w:p>
+    <w:p>
+      <w:pPr>
+        <w:rPr>
+          <w:highlight w:val="none"/>
+          <w:lang w:val="hu-HU"/>
+        </w:rPr>
+      </w:pPr>
+      <w:r>
+        <w:rPr>
+          <w:highlight w:val="none"/>
+          <w:lang w:val="hu-HU"/>
+        </w:rPr>
         <w:br/>
       </w:r>
       <w:r>

</xml_diff>